<commit_message>
Se agregan luego de ultima verificacion, archivos de casos de prueba y ppt final
</commit_message>
<xml_diff>
--- a/Documentacion Qa Facebook Lite.docx
+++ b/Documentacion Qa Facebook Lite.docx
@@ -85,7 +85,11 @@
       </w:r>
       <w:proofErr w:type="spellEnd"/>
       <w:r>
-        <w:t xml:space="preserve"> manual</w:t>
+        <w:t xml:space="preserve"> </w:t>
+      </w:r>
+      <w:proofErr w:type="gramStart"/>
+      <w:r>
+        <w:t>manual</w:t>
       </w:r>
       <w:r>
         <w:t xml:space="preserve"> </w:t>
@@ -102,6 +106,7 @@
         <w:t>Ambiente</w:t>
       </w:r>
       <w:proofErr w:type="spellEnd"/>
+      <w:proofErr w:type="gramEnd"/>
       <w:r>
         <w:rPr>
           <w:b/>
@@ -1200,12 +1205,21 @@
       <w:pPr>
         <w:pStyle w:val="Textoindependiente"/>
       </w:pPr>
-      <w:r>
-        <w:rPr>
-          <w:b/>
-          <w:bCs/>
-        </w:rPr>
-        <w:t>Pasos para reproducir:</w:t>
+      <w:proofErr w:type="gramStart"/>
+      <w:r>
+        <w:rPr>
+          <w:b/>
+          <w:bCs/>
+        </w:rPr>
+        <w:t>Pasos</w:t>
+      </w:r>
+      <w:proofErr w:type="gramEnd"/>
+      <w:r>
+        <w:rPr>
+          <w:b/>
+          <w:bCs/>
+        </w:rPr>
+        <w:t xml:space="preserve"> para reproducir:</w:t>
       </w:r>
       <w:r>
         <w:t xml:space="preserve"> 1. </w:t>
@@ -2210,7 +2224,7 @@
           <w:lang w:val="es-AR"/>
         </w:rPr>
         <w:drawing>
-          <wp:inline distT="0" distB="0" distL="0" distR="0" wp14:anchorId="3647FDD5" wp14:editId="42332536">
+          <wp:inline distT="0" distB="0" distL="0" distR="0" wp14:anchorId="3647FDD5" wp14:editId="41568307">
             <wp:extent cx="2438400" cy="1240206"/>
             <wp:effectExtent l="0" t="0" r="0" b="0"/>
             <wp:docPr id="6" name="Imagen 6"/>
@@ -2261,21 +2275,13 @@
           </wp:inline>
         </w:drawing>
       </w:r>
-    </w:p>
-    <w:p>
-      <w:bookmarkStart w:id="15" w:name="informe-final"/>
-      <w:bookmarkStart w:id="16" w:name="recomendaciones"/>
+      <w:bookmarkStart w:id="15" w:name="adaptación-para-portfolio-qa-junior"/>
+      <w:bookmarkStart w:id="16" w:name="frase-para-cv-linkedin"/>
+      <w:bookmarkEnd w:id="0"/>
       <w:bookmarkEnd w:id="11"/>
       <w:bookmarkEnd w:id="14"/>
-    </w:p>
-    <w:p>
-      <w:bookmarkStart w:id="17" w:name="adaptación-para-portfolio-qa-junior"/>
-      <w:bookmarkStart w:id="18" w:name="frase-para-cv-linkedin"/>
-      <w:bookmarkEnd w:id="0"/>
       <w:bookmarkEnd w:id="15"/>
       <w:bookmarkEnd w:id="16"/>
-      <w:bookmarkEnd w:id="17"/>
-      <w:bookmarkEnd w:id="18"/>
     </w:p>
     <w:sectPr>
       <w:footnotePr>

</xml_diff>